<commit_message>
Wes nlc data (#15)
* added dfs and kmeans files

* added aliases
</commit_message>
<xml_diff>
--- a/dfs/dfs_description.docx
+++ b/dfs/dfs_description.docx
@@ -28,6 +28,24 @@
           <w:color w:val="auto"/>
           <w:u w:val="single"/>
         </w:rPr>
+        <w:t xml:space="preserve"> (DFS</w:t>
+      </w:r>
+      <w:bookmarkStart w:id="0" w:name="_GoBack"/>
+      <w:bookmarkEnd w:id="0"/>
+      <w:r>
+        <w:rPr>
+          <w:rFonts w:ascii="Times New Roman" w:hAnsi="Times New Roman" w:cs="Times New Roman"/>
+          <w:color w:val="auto"/>
+          <w:u w:val="single"/>
+        </w:rPr>
+        <w:t>)</w:t>
+      </w:r>
+      <w:r>
+        <w:rPr>
+          <w:rFonts w:ascii="Times New Roman" w:hAnsi="Times New Roman" w:cs="Times New Roman"/>
+          <w:color w:val="auto"/>
+          <w:u w:val="single"/>
+        </w:rPr>
         <w:t xml:space="preserve"> Description</w:t>
       </w:r>
     </w:p>
@@ -44,7 +62,13 @@
     </w:p>
     <w:p>
       <w:r>
-        <w:t>Depth first search always expands the deepest node in the curre</w:t>
+        <w:t>Depth first search</w:t>
+      </w:r>
+      <w:r>
+        <w:t xml:space="preserve"> (also known as DFS)</w:t>
+      </w:r>
+      <w:r>
+        <w:t xml:space="preserve"> always expands the deepest node in the curre</w:t>
       </w:r>
       <w:r>
         <w:t xml:space="preserve">nt frontier of the search tree.  The </w:t>
@@ -82,15 +106,7 @@
         <w:t>LIFO queue</w:t>
       </w:r>
       <w:r>
-        <w:t xml:space="preserve"> instead of </w:t>
-      </w:r>
-      <w:proofErr w:type="spellStart"/>
-      <w:r>
-        <w:t>bfs</w:t>
-      </w:r>
-      <w:proofErr w:type="spellEnd"/>
-      <w:r>
-        <w:t>’ FIFO queue</w:t>
+        <w:t xml:space="preserve"> instead of bfs’ FIFO queue</w:t>
       </w:r>
       <w:r>
         <w:t xml:space="preserve">. </w:t>
@@ -124,8 +140,6 @@
       <w:r>
         <w:t>n each of its children in turn.</w:t>
       </w:r>
-      <w:bookmarkStart w:id="0" w:name="_GoBack"/>
-      <w:bookmarkEnd w:id="0"/>
     </w:p>
     <w:sectPr>
       <w:pgSz w:w="12240" w:h="15840"/>

</xml_diff>